<commit_message>
Update Hardware and software requirements.docx
Hardware and software requirements
</commit_message>
<xml_diff>
--- a/Hardware and software requirements.docx
+++ b/Hardware and software requirements.docx
@@ -71,6 +71,30 @@
       <w:proofErr w:type="spellStart"/>
       <w:r>
         <w:t>Keras</w:t>
+      </w:r>
+      <w:proofErr w:type="spellEnd"/>
+    </w:p>
+    <w:p>
+      <w:r>
+        <w:rPr>
+          <w:rFonts w:hint="eastAsia"/>
+        </w:rPr>
+        <w:t>M</w:t>
+      </w:r>
+      <w:r>
+        <w:t>icrosoft Mixed Reality Toolkit</w:t>
+      </w:r>
+    </w:p>
+    <w:p>
+      <w:proofErr w:type="spellStart"/>
+      <w:r>
+        <w:rPr>
+          <w:rFonts w:hint="eastAsia"/>
+        </w:rPr>
+        <w:t>M</w:t>
+      </w:r>
+      <w:r>
+        <w:t>atlab</w:t>
       </w:r>
       <w:proofErr w:type="spellEnd"/>
     </w:p>
@@ -80,15 +104,6 @@
           <w:rFonts w:hint="eastAsia"/>
         </w:rPr>
       </w:pPr>
-      <w:r>
-        <w:rPr>
-          <w:rFonts w:hint="eastAsia"/>
-        </w:rPr>
-        <w:t>M</w:t>
-      </w:r>
-      <w:r>
-        <w:t>icrosoft Mixed Reality Toolkit</w:t>
-      </w:r>
     </w:p>
     <w:sectPr>
       <w:pgSz w:w="11906" w:h="16838"/>

</xml_diff>